<commit_message>
Task 13 with test cases
</commit_message>
<xml_diff>
--- a/Task 13/Airbnb - Test Cases.docx
+++ b/Task 13/Airbnb - Test Cases.docx
@@ -159,7 +159,7 @@
         <w:pStyle w:val="ListParagraph"/>
         <w:numPr>
           <w:ilvl w:val="1"/>
-          <w:numId w:val="5"/>
+          <w:numId w:val="8"/>
         </w:numPr>
       </w:pPr>
       <w:r>
@@ -177,7 +177,7 @@
         <w:pStyle w:val="ListParagraph"/>
         <w:numPr>
           <w:ilvl w:val="1"/>
-          <w:numId w:val="5"/>
+          <w:numId w:val="8"/>
         </w:numPr>
       </w:pPr>
       <w:r>
@@ -195,7 +195,7 @@
         <w:pStyle w:val="ListParagraph"/>
         <w:numPr>
           <w:ilvl w:val="1"/>
-          <w:numId w:val="5"/>
+          <w:numId w:val="8"/>
         </w:numPr>
       </w:pPr>
       <w:r>
@@ -213,7 +213,7 @@
         <w:pStyle w:val="ListParagraph"/>
         <w:numPr>
           <w:ilvl w:val="1"/>
-          <w:numId w:val="5"/>
+          <w:numId w:val="8"/>
         </w:numPr>
       </w:pPr>
       <w:r>
@@ -231,7 +231,7 @@
         <w:pStyle w:val="ListParagraph"/>
         <w:numPr>
           <w:ilvl w:val="1"/>
-          <w:numId w:val="5"/>
+          <w:numId w:val="8"/>
         </w:numPr>
       </w:pPr>
       <w:r>
@@ -246,7 +246,7 @@
         <w:pStyle w:val="ListParagraph"/>
         <w:numPr>
           <w:ilvl w:val="1"/>
-          <w:numId w:val="5"/>
+          <w:numId w:val="8"/>
         </w:numPr>
       </w:pPr>
       <w:r>
@@ -287,17 +287,7 @@
       </w:pPr>
     </w:p>
     <w:p>
-      <w:pPr>
-        <w:rPr>
-          <w:sz w:val="28"/>
-          <w:szCs w:val="28"/>
-        </w:rPr>
-      </w:pPr>
-      <w:r>
-        <w:rPr>
-          <w:sz w:val="28"/>
-          <w:szCs w:val="28"/>
-        </w:rPr>
+      <w:r>
         <w:t>Block-Schema</w:t>
       </w:r>
     </w:p>
@@ -352,50 +342,53 @@
     </w:p>
     <w:p>
       <w:pPr>
-        <w:pStyle w:val="Heading1"/>
-      </w:pPr>
-      <w:r>
-        <w:t>Logged-in user</w:t>
-      </w:r>
-      <w:r>
-        <w:t xml:space="preserve"> test case</w:t>
-      </w:r>
-    </w:p>
-    <w:p>
-      <w:r>
-        <w:t xml:space="preserve">Logged-in users </w:t>
-      </w:r>
-      <w:r>
-        <w:t>test case reflects behavior of logged</w:t>
-      </w:r>
-      <w:r>
-        <w:t>-</w:t>
-      </w:r>
-      <w:r>
-        <w:t xml:space="preserve">in user, navigates through sections, </w:t>
-      </w:r>
-      <w:r>
-        <w:t>view some property</w:t>
-      </w:r>
-      <w:r>
-        <w:t>,</w:t>
-      </w:r>
-      <w:r>
-        <w:t xml:space="preserve"> </w:t>
-      </w:r>
-      <w:r>
-        <w:t>save the property to the wish list</w:t>
-      </w:r>
-      <w:r>
-        <w:t xml:space="preserve"> use some search criteria, applies filters.</w:t>
-      </w:r>
-    </w:p>
-    <w:p>
-      <w:pPr>
-        <w:pStyle w:val="Heading2"/>
-      </w:pPr>
-      <w:r>
-        <w:t>Test steps</w:t>
+        <w:pStyle w:val="Title"/>
+        <w:rPr>
+          <w:sz w:val="36"/>
+          <w:szCs w:val="36"/>
+        </w:rPr>
+      </w:pPr>
+      <w:r>
+        <w:rPr>
+          <w:sz w:val="36"/>
+          <w:szCs w:val="36"/>
+        </w:rPr>
+        <w:t>Reservation test case</w:t>
+      </w:r>
+    </w:p>
+    <w:p>
+      <w:r>
+        <w:t xml:space="preserve">Reservation test case reflects behavior of </w:t>
+      </w:r>
+      <w:r>
+        <w:t>logged</w:t>
+      </w:r>
+      <w:r>
+        <w:t>-in</w:t>
+      </w:r>
+      <w:r>
+        <w:t xml:space="preserve"> user,</w:t>
+      </w:r>
+      <w:r>
+        <w:t xml:space="preserve"> who is looking for a property, </w:t>
+      </w:r>
+      <w:r>
+        <w:t xml:space="preserve">adds it to the wish list, books it. </w:t>
+      </w:r>
+    </w:p>
+    <w:p>
+      <w:pPr>
+        <w:rPr>
+          <w:sz w:val="28"/>
+          <w:szCs w:val="28"/>
+        </w:rPr>
+      </w:pPr>
+      <w:r>
+        <w:rPr>
+          <w:sz w:val="28"/>
+          <w:szCs w:val="28"/>
+        </w:rPr>
+        <w:t>Steps</w:t>
       </w:r>
     </w:p>
     <w:p>
@@ -403,7 +396,7 @@
         <w:pStyle w:val="ListParagraph"/>
         <w:numPr>
           <w:ilvl w:val="0"/>
-          <w:numId w:val="6"/>
+          <w:numId w:val="9"/>
         </w:numPr>
       </w:pPr>
       <w:r>
@@ -415,11 +408,11 @@
         <w:pStyle w:val="ListParagraph"/>
         <w:numPr>
           <w:ilvl w:val="0"/>
-          <w:numId w:val="6"/>
+          <w:numId w:val="9"/>
         </w:numPr>
       </w:pPr>
       <w:r>
-        <w:t>Open Activity page</w:t>
+        <w:t>Log it to the system</w:t>
       </w:r>
     </w:p>
     <w:p>
@@ -427,11 +420,35 @@
         <w:pStyle w:val="ListParagraph"/>
         <w:numPr>
           <w:ilvl w:val="0"/>
-          <w:numId w:val="6"/>
+          <w:numId w:val="9"/>
         </w:numPr>
       </w:pPr>
       <w:r>
-        <w:t>Open random Post (from mentions in Activity)</w:t>
+        <w:t>Search for a property</w:t>
+      </w:r>
+    </w:p>
+    <w:p>
+      <w:pPr>
+        <w:pStyle w:val="ListParagraph"/>
+        <w:numPr>
+          <w:ilvl w:val="1"/>
+          <w:numId w:val="12"/>
+        </w:numPr>
+      </w:pPr>
+      <w:r>
+        <w:t>Search by Place (50 %)</w:t>
+      </w:r>
+    </w:p>
+    <w:p>
+      <w:pPr>
+        <w:pStyle w:val="ListParagraph"/>
+        <w:numPr>
+          <w:ilvl w:val="1"/>
+          <w:numId w:val="12"/>
+        </w:numPr>
+      </w:pPr>
+      <w:r>
+        <w:t>Search by Search by standard criteria (50 %)</w:t>
       </w:r>
     </w:p>
     <w:p>
@@ -439,47 +456,14 @@
         <w:pStyle w:val="ListParagraph"/>
         <w:numPr>
           <w:ilvl w:val="0"/>
-          <w:numId w:val="6"/>
+          <w:numId w:val="9"/>
         </w:numPr>
       </w:pPr>
       <w:r>
-        <w:t>Comment Post (Yes – 70%)</w:t>
-      </w:r>
-    </w:p>
-    <w:p>
-      <w:pPr>
-        <w:pStyle w:val="ListParagraph"/>
-        <w:numPr>
-          <w:ilvl w:val="0"/>
-          <w:numId w:val="6"/>
-        </w:numPr>
-      </w:pPr>
-      <w:r>
-        <w:t>Create new Post</w:t>
-      </w:r>
-    </w:p>
-    <w:p>
-      <w:pPr>
-        <w:pStyle w:val="ListParagraph"/>
-        <w:numPr>
-          <w:ilvl w:val="0"/>
-          <w:numId w:val="6"/>
-        </w:numPr>
-      </w:pPr>
-      <w:r>
-        <w:t>Create new Story (Yes – 80%, repeat p.6)</w:t>
-      </w:r>
-    </w:p>
-    <w:p>
-      <w:pPr>
-        <w:pStyle w:val="ListParagraph"/>
-        <w:numPr>
-          <w:ilvl w:val="0"/>
-          <w:numId w:val="6"/>
-        </w:numPr>
-      </w:pPr>
-      <w:r>
-        <w:t>Search by Tags</w:t>
+        <w:t>View Random Propert</w:t>
+      </w:r>
+      <w:r>
+        <w:t>y</w:t>
       </w:r>
     </w:p>
     <w:p>
@@ -487,107 +471,65 @@
         <w:pStyle w:val="ListParagraph"/>
         <w:numPr>
           <w:ilvl w:val="1"/>
-          <w:numId w:val="6"/>
+          <w:numId w:val="9"/>
         </w:numPr>
       </w:pPr>
       <w:r>
-        <w:t>Repeat 10 times</w:t>
+        <w:t>Add to wish list (30 %)</w:t>
       </w:r>
     </w:p>
     <w:p>
       <w:pPr>
         <w:pStyle w:val="ListParagraph"/>
         <w:numPr>
-          <w:ilvl w:val="2"/>
-          <w:numId w:val="6"/>
+          <w:ilvl w:val="3"/>
+          <w:numId w:val="14"/>
         </w:numPr>
       </w:pPr>
       <w:r>
-        <w:t xml:space="preserve"> Open random Post (from Search results)</w:t>
+        <w:t>Open wish list</w:t>
       </w:r>
     </w:p>
     <w:p>
       <w:pPr>
         <w:pStyle w:val="ListParagraph"/>
         <w:numPr>
-          <w:ilvl w:val="2"/>
-          <w:numId w:val="6"/>
+          <w:ilvl w:val="3"/>
+          <w:numId w:val="14"/>
         </w:numPr>
       </w:pPr>
       <w:r>
-        <w:t xml:space="preserve"> Comment Post (Yes – 10%)</w:t>
+        <w:t>Open random property from wish list</w:t>
       </w:r>
     </w:p>
     <w:p>
       <w:pPr>
         <w:pStyle w:val="ListParagraph"/>
         <w:numPr>
-          <w:ilvl w:val="2"/>
-          <w:numId w:val="6"/>
+          <w:ilvl w:val="3"/>
+          <w:numId w:val="14"/>
         </w:numPr>
       </w:pPr>
       <w:r>
-        <w:t xml:space="preserve"> Open Account </w:t>
-      </w:r>
-      <w:r>
-        <w:t>(user who created Post opened in 7.1.1)</w:t>
+        <w:t>Reserve the property</w:t>
       </w:r>
     </w:p>
     <w:p>
       <w:pPr>
         <w:pStyle w:val="ListParagraph"/>
         <w:numPr>
-          <w:ilvl w:val="2"/>
-          <w:numId w:val="6"/>
+          <w:ilvl w:val="1"/>
+          <w:numId w:val="9"/>
         </w:numPr>
       </w:pPr>
       <w:r>
-        <w:t xml:space="preserve"> Follow Account (Yes – 20%)</w:t>
-      </w:r>
-    </w:p>
-    <w:p>
-      <w:pPr>
-        <w:pStyle w:val="ListParagraph"/>
-        <w:numPr>
-          <w:ilvl w:val="0"/>
-          <w:numId w:val="6"/>
-        </w:numPr>
-      </w:pPr>
-      <w:r>
-        <w:t>Open Direct</w:t>
-      </w:r>
-    </w:p>
-    <w:p>
-      <w:pPr>
-        <w:pStyle w:val="ListParagraph"/>
-        <w:numPr>
-          <w:ilvl w:val="0"/>
-          <w:numId w:val="6"/>
-        </w:numPr>
-      </w:pPr>
-      <w:r>
-        <w:t>Open random unread Chat</w:t>
-      </w:r>
-    </w:p>
-    <w:p>
-      <w:pPr>
-        <w:pStyle w:val="ListParagraph"/>
-        <w:numPr>
-          <w:ilvl w:val="0"/>
-          <w:numId w:val="6"/>
-        </w:numPr>
-      </w:pPr>
-      <w:r>
-        <w:t>Send message (Yes – 30%)</w:t>
-      </w:r>
-    </w:p>
-    <w:p>
-      <w:pPr>
-        <w:pStyle w:val="Heading2"/>
-      </w:pPr>
-      <w:r>
-        <w:lastRenderedPageBreak/>
-        <w:t>Diagram</w:t>
+        <w:t>Reserve the property (70 %)</w:t>
+      </w:r>
+    </w:p>
+    <w:p/>
+    <w:p>
+      <w:r>
+        <w:t>Block-Schema</w:t>
       </w:r>
     </w:p>
     <w:p>
@@ -595,11 +537,12 @@
         <w:rPr>
           <w:noProof/>
         </w:rPr>
+        <w:lastRenderedPageBreak/>
         <w:drawing>
-          <wp:inline distT="0" distB="0" distL="0" distR="0" wp14:anchorId="42727335" wp14:editId="774950C7">
-            <wp:extent cx="5135721" cy="7909560"/>
+          <wp:inline distT="0" distB="0" distL="0" distR="0" wp14:anchorId="35A069A7" wp14:editId="2A18A824">
+            <wp:extent cx="5098473" cy="4826089"/>
             <wp:effectExtent l="0" t="0" r="0" b="0"/>
-            <wp:docPr id="2" name="Picture 2" descr="Diagram&#10;&#10;Description automatically generated"/>
+            <wp:docPr id="7" name="Picture 7" descr="Diagram&#10;&#10;Description automatically generated"/>
             <wp:cNvGraphicFramePr>
               <a:graphicFrameLocks xmlns:a="http://schemas.openxmlformats.org/drawingml/2006/main" noChangeAspect="1"/>
             </wp:cNvGraphicFramePr>
@@ -607,7 +550,7 @@
               <a:graphicData uri="http://schemas.openxmlformats.org/drawingml/2006/picture">
                 <pic:pic xmlns:pic="http://schemas.openxmlformats.org/drawingml/2006/picture">
                   <pic:nvPicPr>
-                    <pic:cNvPr id="2" name="Picture 2" descr="Diagram&#10;&#10;Description automatically generated"/>
+                    <pic:cNvPr id="7" name="Picture 7" descr="Diagram&#10;&#10;Description automatically generated"/>
                     <pic:cNvPicPr/>
                   </pic:nvPicPr>
                   <pic:blipFill>
@@ -625,7 +568,7 @@
                   <pic:spPr>
                     <a:xfrm>
                       <a:off x="0" y="0"/>
-                      <a:ext cx="5139469" cy="7915333"/>
+                      <a:ext cx="5103822" cy="4831152"/>
                     </a:xfrm>
                     <a:prstGeom prst="rect">
                       <a:avLst/>
@@ -638,40 +581,54 @@
         </w:drawing>
       </w:r>
     </w:p>
-    <w:p>
-      <w:pPr>
-        <w:pStyle w:val="Heading1"/>
-      </w:pPr>
-      <w:r>
-        <w:lastRenderedPageBreak/>
-        <w:t>Seller test case</w:t>
-      </w:r>
-    </w:p>
-    <w:p>
-      <w:r>
-        <w:t xml:space="preserve">Seller test case covers behavior of user, who sells anything via their </w:t>
-      </w:r>
-      <w:r>
-        <w:t xml:space="preserve">Instagram account. They use comments and Direct as communication platform to talk with customers, and sometimes create stories to engage more clients. Most resource-used actions are Post load, sending comment, opening another Accounts, opening </w:t>
-      </w:r>
-      <w:proofErr w:type="gramStart"/>
-      <w:r>
-        <w:t>Direct</w:t>
-      </w:r>
-      <w:proofErr w:type="gramEnd"/>
-      <w:r>
-        <w:t xml:space="preserve"> with </w:t>
-      </w:r>
-      <w:r>
-        <w:t>a lot of chats.</w:t>
-      </w:r>
-    </w:p>
-    <w:p>
-      <w:pPr>
-        <w:pStyle w:val="Heading2"/>
-      </w:pPr>
-      <w:r>
-        <w:t>Test steps</w:t>
+    <w:p/>
+    <w:p>
+      <w:pPr>
+        <w:pStyle w:val="Title"/>
+        <w:rPr>
+          <w:sz w:val="36"/>
+          <w:szCs w:val="36"/>
+        </w:rPr>
+      </w:pPr>
+      <w:r>
+        <w:rPr>
+          <w:sz w:val="36"/>
+          <w:szCs w:val="36"/>
+        </w:rPr>
+        <w:t>Reservation Management Test Case</w:t>
+      </w:r>
+    </w:p>
+    <w:p/>
+    <w:p>
+      <w:r>
+        <w:t xml:space="preserve">Reservation </w:t>
+      </w:r>
+      <w:r>
+        <w:t xml:space="preserve">management </w:t>
+      </w:r>
+      <w:r>
+        <w:t xml:space="preserve">test case reflects behavior of logged-in user, who </w:t>
+      </w:r>
+      <w:r>
+        <w:t xml:space="preserve">modifies </w:t>
+      </w:r>
+      <w:r>
+        <w:t>(Cancels or edit) reservations.</w:t>
+      </w:r>
+    </w:p>
+    <w:p>
+      <w:pPr>
+        <w:rPr>
+          <w:sz w:val="28"/>
+          <w:szCs w:val="28"/>
+        </w:rPr>
+      </w:pPr>
+      <w:r>
+        <w:rPr>
+          <w:sz w:val="28"/>
+          <w:szCs w:val="28"/>
+        </w:rPr>
+        <w:t>Steps</w:t>
       </w:r>
     </w:p>
     <w:p>
@@ -679,7 +636,7 @@
         <w:pStyle w:val="ListParagraph"/>
         <w:numPr>
           <w:ilvl w:val="0"/>
-          <w:numId w:val="7"/>
+          <w:numId w:val="11"/>
         </w:numPr>
       </w:pPr>
       <w:r>
@@ -691,11 +648,29 @@
         <w:pStyle w:val="ListParagraph"/>
         <w:numPr>
           <w:ilvl w:val="0"/>
-          <w:numId w:val="7"/>
+          <w:numId w:val="11"/>
         </w:numPr>
       </w:pPr>
       <w:r>
-        <w:t>Open Activity Page</w:t>
+        <w:t>Log it to the system</w:t>
+      </w:r>
+    </w:p>
+    <w:p>
+      <w:pPr>
+        <w:pStyle w:val="ListParagraph"/>
+        <w:numPr>
+          <w:ilvl w:val="0"/>
+          <w:numId w:val="11"/>
+        </w:numPr>
+      </w:pPr>
+      <w:r>
+        <w:t>Navigate to the “</w:t>
+      </w:r>
+      <w:r>
+        <w:t>Messages</w:t>
+      </w:r>
+      <w:r>
+        <w:t>” section</w:t>
       </w:r>
     </w:p>
     <w:p>
@@ -703,23 +678,14 @@
         <w:pStyle w:val="ListParagraph"/>
         <w:numPr>
           <w:ilvl w:val="1"/>
-          <w:numId w:val="7"/>
+          <w:numId w:val="11"/>
         </w:numPr>
       </w:pPr>
       <w:r>
-        <w:t>Interaction with customers (IF new mentions and reply = 0 -&gt; skip p.3-</w:t>
-      </w:r>
-      <w:r>
-        <w:t>6</w:t>
-      </w:r>
-      <w:r>
-        <w:t xml:space="preserve"> and go to p.</w:t>
-      </w:r>
-      <w:r>
-        <w:t>7</w:t>
-      </w:r>
-      <w:r>
-        <w:t>)</w:t>
+        <w:t>Open random review request message</w:t>
+      </w:r>
+      <w:r>
+        <w:t xml:space="preserve"> (30 %)</w:t>
       </w:r>
     </w:p>
     <w:p>
@@ -727,11 +693,38 @@
         <w:pStyle w:val="ListParagraph"/>
         <w:numPr>
           <w:ilvl w:val="0"/>
-          <w:numId w:val="7"/>
+          <w:numId w:val="18"/>
         </w:numPr>
       </w:pPr>
       <w:r>
-        <w:t>Open Post with latest mention</w:t>
+        <w:t>Rate and leave a review</w:t>
+      </w:r>
+    </w:p>
+    <w:p>
+      <w:pPr>
+        <w:pStyle w:val="ListParagraph"/>
+        <w:numPr>
+          <w:ilvl w:val="1"/>
+          <w:numId w:val="11"/>
+        </w:numPr>
+      </w:pPr>
+      <w:r>
+        <w:t>Open random confirmation message</w:t>
+      </w:r>
+      <w:r>
+        <w:t xml:space="preserve"> (70 %)</w:t>
+      </w:r>
+    </w:p>
+    <w:p>
+      <w:pPr>
+        <w:pStyle w:val="ListParagraph"/>
+        <w:numPr>
+          <w:ilvl w:val="2"/>
+          <w:numId w:val="11"/>
+        </w:numPr>
+      </w:pPr>
+      <w:r>
+        <w:t>Change or cancel reservation</w:t>
       </w:r>
     </w:p>
     <w:p>
@@ -739,11 +732,11 @@
         <w:pStyle w:val="ListParagraph"/>
         <w:numPr>
           <w:ilvl w:val="0"/>
-          <w:numId w:val="7"/>
+          <w:numId w:val="18"/>
         </w:numPr>
       </w:pPr>
       <w:r>
-        <w:t>Send comment to reply to that mention</w:t>
+        <w:t>Edit the reservation (50 %)</w:t>
       </w:r>
     </w:p>
     <w:p>
@@ -751,113 +744,42 @@
         <w:pStyle w:val="ListParagraph"/>
         <w:numPr>
           <w:ilvl w:val="0"/>
-          <w:numId w:val="7"/>
+          <w:numId w:val="18"/>
         </w:numPr>
       </w:pPr>
       <w:r>
-        <w:t>Open Account of user who left mention (Yes – 30%)</w:t>
+        <w:lastRenderedPageBreak/>
+        <w:t>Cancel the reservation (50 %)</w:t>
       </w:r>
     </w:p>
     <w:p>
       <w:pPr>
         <w:pStyle w:val="ListParagraph"/>
-        <w:numPr>
-          <w:ilvl w:val="1"/>
-          <w:numId w:val="7"/>
-        </w:numPr>
-      </w:pPr>
-      <w:r>
-        <w:t xml:space="preserve">Send Direct message </w:t>
+        <w:ind w:left="1080"/>
+      </w:pPr>
+      <w:r>
+        <w:tab/>
+      </w:r>
+    </w:p>
+    <w:p>
+      <w:r>
+        <w:t>Block-Schema</w:t>
       </w:r>
     </w:p>
     <w:p>
       <w:pPr>
         <w:pStyle w:val="ListParagraph"/>
-        <w:numPr>
-          <w:ilvl w:val="0"/>
-          <w:numId w:val="7"/>
-        </w:numPr>
-      </w:pPr>
-      <w:r>
-        <w:t>Go back to Activity page</w:t>
-      </w:r>
-    </w:p>
-    <w:p>
-      <w:pPr>
-        <w:pStyle w:val="ListParagraph"/>
-        <w:numPr>
-          <w:ilvl w:val="0"/>
-          <w:numId w:val="7"/>
-        </w:numPr>
-      </w:pPr>
-      <w:r>
-        <w:t>Open Direct (IF unread chats = 0 -&gt; skip p.8-</w:t>
-      </w:r>
-      <w:r>
-        <w:t>10</w:t>
-      </w:r>
-      <w:r>
-        <w:t xml:space="preserve"> and END)</w:t>
-      </w:r>
-    </w:p>
-    <w:p>
-      <w:pPr>
-        <w:pStyle w:val="ListParagraph"/>
-        <w:numPr>
-          <w:ilvl w:val="0"/>
-          <w:numId w:val="7"/>
-        </w:numPr>
-      </w:pPr>
-      <w:r>
-        <w:t>Open first unread chat</w:t>
-      </w:r>
-    </w:p>
-    <w:p>
-      <w:pPr>
-        <w:pStyle w:val="ListParagraph"/>
-        <w:numPr>
-          <w:ilvl w:val="0"/>
-          <w:numId w:val="7"/>
-        </w:numPr>
-      </w:pPr>
-      <w:r>
-        <w:t>Send message</w:t>
-      </w:r>
-    </w:p>
-    <w:p>
-      <w:pPr>
-        <w:pStyle w:val="ListParagraph"/>
-        <w:numPr>
-          <w:ilvl w:val="0"/>
-          <w:numId w:val="7"/>
-        </w:numPr>
-      </w:pPr>
-      <w:r>
-        <w:t>Go back to Direct</w:t>
-      </w:r>
-    </w:p>
-    <w:p>
-      <w:pPr>
-        <w:pStyle w:val="Heading2"/>
-      </w:pPr>
-      <w:r>
-        <w:lastRenderedPageBreak/>
-        <w:t>Diagram</w:t>
-      </w:r>
-    </w:p>
-    <w:p>
-      <w:pPr>
-        <w:pStyle w:val="Heading2"/>
+        <w:ind w:left="360"/>
       </w:pPr>
       <w:r>
         <w:rPr>
           <w:noProof/>
         </w:rPr>
         <w:drawing>
-          <wp:inline distT="0" distB="0" distL="0" distR="0" wp14:anchorId="1BC18227" wp14:editId="483F7C9E">
-            <wp:extent cx="5314950" cy="6486525"/>
+          <wp:inline distT="0" distB="0" distL="0" distR="0" wp14:anchorId="7980480B" wp14:editId="0C43A543">
+            <wp:extent cx="5819980" cy="3261303"/>
             <wp:effectExtent l="0" t="0" r="0" b="0"/>
-            <wp:docPr id="3" name="Picture 3" descr="Diagram&#10;&#10;Description automatically generated"/>
+            <wp:docPr id="1" name="Picture 1" descr="Diagram&#10;&#10;Description automatically generated"/>
             <wp:cNvGraphicFramePr>
               <a:graphicFrameLocks xmlns:a="http://schemas.openxmlformats.org/drawingml/2006/main" noChangeAspect="1"/>
             </wp:cNvGraphicFramePr>
@@ -865,7 +787,7 @@
               <a:graphicData uri="http://schemas.openxmlformats.org/drawingml/2006/picture">
                 <pic:pic xmlns:pic="http://schemas.openxmlformats.org/drawingml/2006/picture">
                   <pic:nvPicPr>
-                    <pic:cNvPr id="3" name="Picture 3" descr="Diagram&#10;&#10;Description automatically generated"/>
+                    <pic:cNvPr id="1" name="Picture 1" descr="Diagram&#10;&#10;Description automatically generated"/>
                     <pic:cNvPicPr/>
                   </pic:nvPicPr>
                   <pic:blipFill>
@@ -883,7 +805,7 @@
                   <pic:spPr>
                     <a:xfrm>
                       <a:off x="0" y="0"/>
-                      <a:ext cx="5314950" cy="6486525"/>
+                      <a:ext cx="5822548" cy="3262742"/>
                     </a:xfrm>
                     <a:prstGeom prst="rect">
                       <a:avLst/>
@@ -1338,6 +1260,187 @@
     </w:lvl>
   </w:abstractNum>
   <w:abstractNum w:abstractNumId="4" w15:restartNumberingAfterBreak="0">
+    <w:nsid w:val="15E527E9"/>
+    <w:multiLevelType w:val="multilevel"/>
+    <w:tmpl w:val="42DEBACC"/>
+    <w:lvl w:ilvl="0">
+      <w:start w:val="1"/>
+      <w:numFmt w:val="decimal"/>
+      <w:lvlText w:val="%1."/>
+      <w:lvlJc w:val="left"/>
+      <w:pPr>
+        <w:ind w:left="360" w:hanging="360"/>
+      </w:pPr>
+      <w:rPr>
+        <w:rFonts w:hint="default"/>
+      </w:rPr>
+    </w:lvl>
+    <w:lvl w:ilvl="1">
+      <w:start w:val="1"/>
+      <w:numFmt w:val="bullet"/>
+      <w:lvlText w:val=""/>
+      <w:lvlJc w:val="left"/>
+      <w:pPr>
+        <w:ind w:left="720" w:hanging="360"/>
+      </w:pPr>
+      <w:rPr>
+        <w:rFonts w:ascii="Symbol" w:hAnsi="Symbol" w:hint="default"/>
+      </w:rPr>
+    </w:lvl>
+    <w:lvl w:ilvl="2">
+      <w:start w:val="1"/>
+      <w:numFmt w:val="decimal"/>
+      <w:lvlText w:val="%1.%2.%3."/>
+      <w:lvlJc w:val="left"/>
+      <w:pPr>
+        <w:ind w:left="1224" w:hanging="504"/>
+      </w:pPr>
+    </w:lvl>
+    <w:lvl w:ilvl="3">
+      <w:start w:val="1"/>
+      <w:numFmt w:val="decimal"/>
+      <w:lvlText w:val="%1.%2.%3.%4."/>
+      <w:lvlJc w:val="left"/>
+      <w:pPr>
+        <w:ind w:left="1728" w:hanging="648"/>
+      </w:pPr>
+    </w:lvl>
+    <w:lvl w:ilvl="4">
+      <w:start w:val="1"/>
+      <w:numFmt w:val="decimal"/>
+      <w:lvlText w:val="%1.%2.%3.%4.%5."/>
+      <w:lvlJc w:val="left"/>
+      <w:pPr>
+        <w:ind w:left="2232" w:hanging="792"/>
+      </w:pPr>
+    </w:lvl>
+    <w:lvl w:ilvl="5">
+      <w:start w:val="1"/>
+      <w:numFmt w:val="decimal"/>
+      <w:lvlText w:val="%1.%2.%3.%4.%5.%6."/>
+      <w:lvlJc w:val="left"/>
+      <w:pPr>
+        <w:ind w:left="2736" w:hanging="936"/>
+      </w:pPr>
+    </w:lvl>
+    <w:lvl w:ilvl="6">
+      <w:start w:val="1"/>
+      <w:numFmt w:val="decimal"/>
+      <w:lvlText w:val="%1.%2.%3.%4.%5.%6.%7."/>
+      <w:lvlJc w:val="left"/>
+      <w:pPr>
+        <w:ind w:left="3240" w:hanging="1080"/>
+      </w:pPr>
+    </w:lvl>
+    <w:lvl w:ilvl="7">
+      <w:start w:val="1"/>
+      <w:numFmt w:val="decimal"/>
+      <w:lvlText w:val="%1.%2.%3.%4.%5.%6.%7.%8."/>
+      <w:lvlJc w:val="left"/>
+      <w:pPr>
+        <w:ind w:left="3744" w:hanging="1224"/>
+      </w:pPr>
+    </w:lvl>
+    <w:lvl w:ilvl="8">
+      <w:start w:val="1"/>
+      <w:numFmt w:val="decimal"/>
+      <w:lvlText w:val="%1.%2.%3.%4.%5.%6.%7.%8.%9."/>
+      <w:lvlJc w:val="left"/>
+      <w:pPr>
+        <w:ind w:left="4320" w:hanging="1440"/>
+      </w:pPr>
+    </w:lvl>
+  </w:abstractNum>
+  <w:abstractNum w:abstractNumId="5" w15:restartNumberingAfterBreak="0">
+    <w:nsid w:val="1CF35B52"/>
+    <w:multiLevelType w:val="multilevel"/>
+    <w:tmpl w:val="FEA482EA"/>
+    <w:lvl w:ilvl="0">
+      <w:start w:val="1"/>
+      <w:numFmt w:val="decimal"/>
+      <w:lvlText w:val="%1."/>
+      <w:lvlJc w:val="left"/>
+      <w:pPr>
+        <w:ind w:left="360" w:hanging="360"/>
+      </w:pPr>
+    </w:lvl>
+    <w:lvl w:ilvl="1">
+      <w:start w:val="1"/>
+      <w:numFmt w:val="bullet"/>
+      <w:lvlText w:val=""/>
+      <w:lvlJc w:val="left"/>
+      <w:pPr>
+        <w:ind w:left="720" w:hanging="360"/>
+      </w:pPr>
+      <w:rPr>
+        <w:rFonts w:ascii="Symbol" w:hAnsi="Symbol" w:hint="default"/>
+      </w:rPr>
+    </w:lvl>
+    <w:lvl w:ilvl="2">
+      <w:start w:val="1"/>
+      <w:numFmt w:val="decimal"/>
+      <w:lvlText w:val="%1.%2.%3."/>
+      <w:lvlJc w:val="left"/>
+      <w:pPr>
+        <w:ind w:left="1224" w:hanging="504"/>
+      </w:pPr>
+    </w:lvl>
+    <w:lvl w:ilvl="3">
+      <w:start w:val="1"/>
+      <w:numFmt w:val="decimal"/>
+      <w:lvlText w:val="%1.%2.%3.%4."/>
+      <w:lvlJc w:val="left"/>
+      <w:pPr>
+        <w:ind w:left="1728" w:hanging="648"/>
+      </w:pPr>
+    </w:lvl>
+    <w:lvl w:ilvl="4">
+      <w:start w:val="1"/>
+      <w:numFmt w:val="decimal"/>
+      <w:lvlText w:val="%1.%2.%3.%4.%5."/>
+      <w:lvlJc w:val="left"/>
+      <w:pPr>
+        <w:ind w:left="2232" w:hanging="792"/>
+      </w:pPr>
+    </w:lvl>
+    <w:lvl w:ilvl="5">
+      <w:start w:val="1"/>
+      <w:numFmt w:val="decimal"/>
+      <w:lvlText w:val="%1.%2.%3.%4.%5.%6."/>
+      <w:lvlJc w:val="left"/>
+      <w:pPr>
+        <w:ind w:left="2736" w:hanging="936"/>
+      </w:pPr>
+    </w:lvl>
+    <w:lvl w:ilvl="6">
+      <w:start w:val="1"/>
+      <w:numFmt w:val="decimal"/>
+      <w:lvlText w:val="%1.%2.%3.%4.%5.%6.%7."/>
+      <w:lvlJc w:val="left"/>
+      <w:pPr>
+        <w:ind w:left="3240" w:hanging="1080"/>
+      </w:pPr>
+    </w:lvl>
+    <w:lvl w:ilvl="7">
+      <w:start w:val="1"/>
+      <w:numFmt w:val="decimal"/>
+      <w:lvlText w:val="%1.%2.%3.%4.%5.%6.%7.%8."/>
+      <w:lvlJc w:val="left"/>
+      <w:pPr>
+        <w:ind w:left="3744" w:hanging="1224"/>
+      </w:pPr>
+    </w:lvl>
+    <w:lvl w:ilvl="8">
+      <w:start w:val="1"/>
+      <w:numFmt w:val="decimal"/>
+      <w:lvlText w:val="%1.%2.%3.%4.%5.%6.%7.%8.%9."/>
+      <w:lvlJc w:val="left"/>
+      <w:pPr>
+        <w:ind w:left="4320" w:hanging="1440"/>
+      </w:pPr>
+    </w:lvl>
+  </w:abstractNum>
+  <w:abstractNum w:abstractNumId="6" w15:restartNumberingAfterBreak="0">
     <w:nsid w:val="1FAC313B"/>
     <w:multiLevelType w:val="multilevel"/>
     <w:tmpl w:val="A16C2D5C"/>
@@ -1450,7 +1553,188 @@
       </w:rPr>
     </w:lvl>
   </w:abstractNum>
-  <w:abstractNum w:abstractNumId="5" w15:restartNumberingAfterBreak="0">
+  <w:abstractNum w:abstractNumId="7" w15:restartNumberingAfterBreak="0">
+    <w:nsid w:val="20D54517"/>
+    <w:multiLevelType w:val="multilevel"/>
+    <w:tmpl w:val="FEA482EA"/>
+    <w:lvl w:ilvl="0">
+      <w:start w:val="1"/>
+      <w:numFmt w:val="decimal"/>
+      <w:lvlText w:val="%1."/>
+      <w:lvlJc w:val="left"/>
+      <w:pPr>
+        <w:ind w:left="360" w:hanging="360"/>
+      </w:pPr>
+    </w:lvl>
+    <w:lvl w:ilvl="1">
+      <w:start w:val="1"/>
+      <w:numFmt w:val="bullet"/>
+      <w:lvlText w:val=""/>
+      <w:lvlJc w:val="left"/>
+      <w:pPr>
+        <w:ind w:left="720" w:hanging="360"/>
+      </w:pPr>
+      <w:rPr>
+        <w:rFonts w:ascii="Symbol" w:hAnsi="Symbol" w:hint="default"/>
+      </w:rPr>
+    </w:lvl>
+    <w:lvl w:ilvl="2">
+      <w:start w:val="1"/>
+      <w:numFmt w:val="decimal"/>
+      <w:lvlText w:val="%1.%2.%3."/>
+      <w:lvlJc w:val="left"/>
+      <w:pPr>
+        <w:ind w:left="1224" w:hanging="504"/>
+      </w:pPr>
+    </w:lvl>
+    <w:lvl w:ilvl="3">
+      <w:start w:val="1"/>
+      <w:numFmt w:val="decimal"/>
+      <w:lvlText w:val="%1.%2.%3.%4."/>
+      <w:lvlJc w:val="left"/>
+      <w:pPr>
+        <w:ind w:left="1728" w:hanging="648"/>
+      </w:pPr>
+    </w:lvl>
+    <w:lvl w:ilvl="4">
+      <w:start w:val="1"/>
+      <w:numFmt w:val="decimal"/>
+      <w:lvlText w:val="%1.%2.%3.%4.%5."/>
+      <w:lvlJc w:val="left"/>
+      <w:pPr>
+        <w:ind w:left="2232" w:hanging="792"/>
+      </w:pPr>
+    </w:lvl>
+    <w:lvl w:ilvl="5">
+      <w:start w:val="1"/>
+      <w:numFmt w:val="decimal"/>
+      <w:lvlText w:val="%1.%2.%3.%4.%5.%6."/>
+      <w:lvlJc w:val="left"/>
+      <w:pPr>
+        <w:ind w:left="2736" w:hanging="936"/>
+      </w:pPr>
+    </w:lvl>
+    <w:lvl w:ilvl="6">
+      <w:start w:val="1"/>
+      <w:numFmt w:val="decimal"/>
+      <w:lvlText w:val="%1.%2.%3.%4.%5.%6.%7."/>
+      <w:lvlJc w:val="left"/>
+      <w:pPr>
+        <w:ind w:left="3240" w:hanging="1080"/>
+      </w:pPr>
+    </w:lvl>
+    <w:lvl w:ilvl="7">
+      <w:start w:val="1"/>
+      <w:numFmt w:val="decimal"/>
+      <w:lvlText w:val="%1.%2.%3.%4.%5.%6.%7.%8."/>
+      <w:lvlJc w:val="left"/>
+      <w:pPr>
+        <w:ind w:left="3744" w:hanging="1224"/>
+      </w:pPr>
+    </w:lvl>
+    <w:lvl w:ilvl="8">
+      <w:start w:val="1"/>
+      <w:numFmt w:val="decimal"/>
+      <w:lvlText w:val="%1.%2.%3.%4.%5.%6.%7.%8.%9."/>
+      <w:lvlJc w:val="left"/>
+      <w:pPr>
+        <w:ind w:left="4320" w:hanging="1440"/>
+      </w:pPr>
+    </w:lvl>
+  </w:abstractNum>
+  <w:abstractNum w:abstractNumId="8" w15:restartNumberingAfterBreak="0">
+    <w:nsid w:val="283C35C3"/>
+    <w:multiLevelType w:val="multilevel"/>
+    <w:tmpl w:val="4F3E722A"/>
+    <w:lvl w:ilvl="0">
+      <w:start w:val="1"/>
+      <w:numFmt w:val="decimal"/>
+      <w:lvlText w:val="%1."/>
+      <w:lvlJc w:val="left"/>
+      <w:pPr>
+        <w:ind w:left="360" w:hanging="360"/>
+      </w:pPr>
+    </w:lvl>
+    <w:lvl w:ilvl="1">
+      <w:start w:val="1"/>
+      <w:numFmt w:val="bullet"/>
+      <w:lvlText w:val=""/>
+      <w:lvlJc w:val="left"/>
+      <w:pPr>
+        <w:ind w:left="720" w:hanging="360"/>
+      </w:pPr>
+      <w:rPr>
+        <w:rFonts w:ascii="Symbol" w:hAnsi="Symbol" w:hint="default"/>
+      </w:rPr>
+    </w:lvl>
+    <w:lvl w:ilvl="2">
+      <w:start w:val="1"/>
+      <w:numFmt w:val="decimal"/>
+      <w:lvlText w:val="%1.%2.%3."/>
+      <w:lvlJc w:val="left"/>
+      <w:pPr>
+        <w:ind w:left="1224" w:hanging="504"/>
+      </w:pPr>
+    </w:lvl>
+    <w:lvl w:ilvl="3">
+      <w:start w:val="1"/>
+      <w:numFmt w:val="bullet"/>
+      <w:lvlText w:val=""/>
+      <w:lvlJc w:val="left"/>
+      <w:pPr>
+        <w:ind w:left="1440" w:hanging="360"/>
+      </w:pPr>
+      <w:rPr>
+        <w:rFonts w:ascii="Symbol" w:hAnsi="Symbol" w:hint="default"/>
+      </w:rPr>
+    </w:lvl>
+    <w:lvl w:ilvl="4">
+      <w:start w:val="1"/>
+      <w:numFmt w:val="decimal"/>
+      <w:lvlText w:val="%1.%2.%3.%4.%5."/>
+      <w:lvlJc w:val="left"/>
+      <w:pPr>
+        <w:ind w:left="2232" w:hanging="792"/>
+      </w:pPr>
+    </w:lvl>
+    <w:lvl w:ilvl="5">
+      <w:start w:val="1"/>
+      <w:numFmt w:val="decimal"/>
+      <w:lvlText w:val="%1.%2.%3.%4.%5.%6."/>
+      <w:lvlJc w:val="left"/>
+      <w:pPr>
+        <w:ind w:left="2736" w:hanging="936"/>
+      </w:pPr>
+    </w:lvl>
+    <w:lvl w:ilvl="6">
+      <w:start w:val="1"/>
+      <w:numFmt w:val="decimal"/>
+      <w:lvlText w:val="%1.%2.%3.%4.%5.%6.%7."/>
+      <w:lvlJc w:val="left"/>
+      <w:pPr>
+        <w:ind w:left="3240" w:hanging="1080"/>
+      </w:pPr>
+    </w:lvl>
+    <w:lvl w:ilvl="7">
+      <w:start w:val="1"/>
+      <w:numFmt w:val="decimal"/>
+      <w:lvlText w:val="%1.%2.%3.%4.%5.%6.%7.%8."/>
+      <w:lvlJc w:val="left"/>
+      <w:pPr>
+        <w:ind w:left="3744" w:hanging="1224"/>
+      </w:pPr>
+    </w:lvl>
+    <w:lvl w:ilvl="8">
+      <w:start w:val="1"/>
+      <w:numFmt w:val="decimal"/>
+      <w:lvlText w:val="%1.%2.%3.%4.%5.%6.%7.%8.%9."/>
+      <w:lvlJc w:val="left"/>
+      <w:pPr>
+        <w:ind w:left="4320" w:hanging="1440"/>
+      </w:pPr>
+    </w:lvl>
+  </w:abstractNum>
+  <w:abstractNum w:abstractNumId="9" w15:restartNumberingAfterBreak="0">
     <w:nsid w:val="2DB83347"/>
     <w:multiLevelType w:val="multilevel"/>
     <w:tmpl w:val="0409001F"/>
@@ -1539,7 +1823,185 @@
       </w:pPr>
     </w:lvl>
   </w:abstractNum>
-  <w:abstractNum w:abstractNumId="6" w15:restartNumberingAfterBreak="0">
+  <w:abstractNum w:abstractNumId="10" w15:restartNumberingAfterBreak="0">
+    <w:nsid w:val="2E2C7CC3"/>
+    <w:multiLevelType w:val="multilevel"/>
+    <w:tmpl w:val="0409001F"/>
+    <w:lvl w:ilvl="0">
+      <w:start w:val="1"/>
+      <w:numFmt w:val="decimal"/>
+      <w:lvlText w:val="%1."/>
+      <w:lvlJc w:val="left"/>
+      <w:pPr>
+        <w:ind w:left="360" w:hanging="360"/>
+      </w:pPr>
+    </w:lvl>
+    <w:lvl w:ilvl="1">
+      <w:start w:val="1"/>
+      <w:numFmt w:val="decimal"/>
+      <w:lvlText w:val="%1.%2."/>
+      <w:lvlJc w:val="left"/>
+      <w:pPr>
+        <w:ind w:left="792" w:hanging="432"/>
+      </w:pPr>
+    </w:lvl>
+    <w:lvl w:ilvl="2">
+      <w:start w:val="1"/>
+      <w:numFmt w:val="decimal"/>
+      <w:lvlText w:val="%1.%2.%3."/>
+      <w:lvlJc w:val="left"/>
+      <w:pPr>
+        <w:ind w:left="1224" w:hanging="504"/>
+      </w:pPr>
+    </w:lvl>
+    <w:lvl w:ilvl="3">
+      <w:start w:val="1"/>
+      <w:numFmt w:val="decimal"/>
+      <w:lvlText w:val="%1.%2.%3.%4."/>
+      <w:lvlJc w:val="left"/>
+      <w:pPr>
+        <w:ind w:left="1728" w:hanging="648"/>
+      </w:pPr>
+    </w:lvl>
+    <w:lvl w:ilvl="4">
+      <w:start w:val="1"/>
+      <w:numFmt w:val="decimal"/>
+      <w:lvlText w:val="%1.%2.%3.%4.%5."/>
+      <w:lvlJc w:val="left"/>
+      <w:pPr>
+        <w:ind w:left="2232" w:hanging="792"/>
+      </w:pPr>
+    </w:lvl>
+    <w:lvl w:ilvl="5">
+      <w:start w:val="1"/>
+      <w:numFmt w:val="decimal"/>
+      <w:lvlText w:val="%1.%2.%3.%4.%5.%6."/>
+      <w:lvlJc w:val="left"/>
+      <w:pPr>
+        <w:ind w:left="2736" w:hanging="936"/>
+      </w:pPr>
+    </w:lvl>
+    <w:lvl w:ilvl="6">
+      <w:start w:val="1"/>
+      <w:numFmt w:val="decimal"/>
+      <w:lvlText w:val="%1.%2.%3.%4.%5.%6.%7."/>
+      <w:lvlJc w:val="left"/>
+      <w:pPr>
+        <w:ind w:left="3240" w:hanging="1080"/>
+      </w:pPr>
+    </w:lvl>
+    <w:lvl w:ilvl="7">
+      <w:start w:val="1"/>
+      <w:numFmt w:val="decimal"/>
+      <w:lvlText w:val="%1.%2.%3.%4.%5.%6.%7.%8."/>
+      <w:lvlJc w:val="left"/>
+      <w:pPr>
+        <w:ind w:left="3744" w:hanging="1224"/>
+      </w:pPr>
+    </w:lvl>
+    <w:lvl w:ilvl="8">
+      <w:start w:val="1"/>
+      <w:numFmt w:val="decimal"/>
+      <w:lvlText w:val="%1.%2.%3.%4.%5.%6.%7.%8.%9."/>
+      <w:lvlJc w:val="left"/>
+      <w:pPr>
+        <w:ind w:left="4320" w:hanging="1440"/>
+      </w:pPr>
+    </w:lvl>
+  </w:abstractNum>
+  <w:abstractNum w:abstractNumId="11" w15:restartNumberingAfterBreak="0">
+    <w:nsid w:val="33C12791"/>
+    <w:multiLevelType w:val="multilevel"/>
+    <w:tmpl w:val="4F3E722A"/>
+    <w:lvl w:ilvl="0">
+      <w:start w:val="1"/>
+      <w:numFmt w:val="decimal"/>
+      <w:lvlText w:val="%1."/>
+      <w:lvlJc w:val="left"/>
+      <w:pPr>
+        <w:ind w:left="360" w:hanging="360"/>
+      </w:pPr>
+    </w:lvl>
+    <w:lvl w:ilvl="1">
+      <w:start w:val="1"/>
+      <w:numFmt w:val="bullet"/>
+      <w:lvlText w:val=""/>
+      <w:lvlJc w:val="left"/>
+      <w:pPr>
+        <w:ind w:left="720" w:hanging="360"/>
+      </w:pPr>
+      <w:rPr>
+        <w:rFonts w:ascii="Symbol" w:hAnsi="Symbol" w:hint="default"/>
+      </w:rPr>
+    </w:lvl>
+    <w:lvl w:ilvl="2">
+      <w:start w:val="1"/>
+      <w:numFmt w:val="decimal"/>
+      <w:lvlText w:val="%1.%2.%3."/>
+      <w:lvlJc w:val="left"/>
+      <w:pPr>
+        <w:ind w:left="1224" w:hanging="504"/>
+      </w:pPr>
+    </w:lvl>
+    <w:lvl w:ilvl="3">
+      <w:start w:val="1"/>
+      <w:numFmt w:val="bullet"/>
+      <w:lvlText w:val=""/>
+      <w:lvlJc w:val="left"/>
+      <w:pPr>
+        <w:ind w:left="1440" w:hanging="360"/>
+      </w:pPr>
+      <w:rPr>
+        <w:rFonts w:ascii="Symbol" w:hAnsi="Symbol" w:hint="default"/>
+      </w:rPr>
+    </w:lvl>
+    <w:lvl w:ilvl="4">
+      <w:start w:val="1"/>
+      <w:numFmt w:val="decimal"/>
+      <w:lvlText w:val="%1.%2.%3.%4.%5."/>
+      <w:lvlJc w:val="left"/>
+      <w:pPr>
+        <w:ind w:left="2232" w:hanging="792"/>
+      </w:pPr>
+    </w:lvl>
+    <w:lvl w:ilvl="5">
+      <w:start w:val="1"/>
+      <w:numFmt w:val="decimal"/>
+      <w:lvlText w:val="%1.%2.%3.%4.%5.%6."/>
+      <w:lvlJc w:val="left"/>
+      <w:pPr>
+        <w:ind w:left="2736" w:hanging="936"/>
+      </w:pPr>
+    </w:lvl>
+    <w:lvl w:ilvl="6">
+      <w:start w:val="1"/>
+      <w:numFmt w:val="decimal"/>
+      <w:lvlText w:val="%1.%2.%3.%4.%5.%6.%7."/>
+      <w:lvlJc w:val="left"/>
+      <w:pPr>
+        <w:ind w:left="3240" w:hanging="1080"/>
+      </w:pPr>
+    </w:lvl>
+    <w:lvl w:ilvl="7">
+      <w:start w:val="1"/>
+      <w:numFmt w:val="decimal"/>
+      <w:lvlText w:val="%1.%2.%3.%4.%5.%6.%7.%8."/>
+      <w:lvlJc w:val="left"/>
+      <w:pPr>
+        <w:ind w:left="3744" w:hanging="1224"/>
+      </w:pPr>
+    </w:lvl>
+    <w:lvl w:ilvl="8">
+      <w:start w:val="1"/>
+      <w:numFmt w:val="decimal"/>
+      <w:lvlText w:val="%1.%2.%3.%4.%5.%6.%7.%8.%9."/>
+      <w:lvlJc w:val="left"/>
+      <w:pPr>
+        <w:ind w:left="4320" w:hanging="1440"/>
+      </w:pPr>
+    </w:lvl>
+  </w:abstractNum>
+  <w:abstractNum w:abstractNumId="12" w15:restartNumberingAfterBreak="0">
     <w:nsid w:val="3F874C8C"/>
     <w:multiLevelType w:val="multilevel"/>
     <w:tmpl w:val="0409001F"/>
@@ -1626,6 +2088,534 @@
       <w:pPr>
         <w:ind w:left="4320" w:hanging="1440"/>
       </w:pPr>
+    </w:lvl>
+  </w:abstractNum>
+  <w:abstractNum w:abstractNumId="13" w15:restartNumberingAfterBreak="0">
+    <w:nsid w:val="4B750D15"/>
+    <w:multiLevelType w:val="hybridMultilevel"/>
+    <w:tmpl w:val="2974B688"/>
+    <w:lvl w:ilvl="0" w:tplc="04090001">
+      <w:start w:val="1"/>
+      <w:numFmt w:val="bullet"/>
+      <w:lvlText w:val=""/>
+      <w:lvlJc w:val="left"/>
+      <w:pPr>
+        <w:ind w:left="1800" w:hanging="360"/>
+      </w:pPr>
+      <w:rPr>
+        <w:rFonts w:ascii="Symbol" w:hAnsi="Symbol" w:hint="default"/>
+      </w:rPr>
+    </w:lvl>
+    <w:lvl w:ilvl="1" w:tplc="04090003" w:tentative="1">
+      <w:start w:val="1"/>
+      <w:numFmt w:val="bullet"/>
+      <w:lvlText w:val="o"/>
+      <w:lvlJc w:val="left"/>
+      <w:pPr>
+        <w:ind w:left="2520" w:hanging="360"/>
+      </w:pPr>
+      <w:rPr>
+        <w:rFonts w:ascii="Courier New" w:hAnsi="Courier New" w:cs="Courier New" w:hint="default"/>
+      </w:rPr>
+    </w:lvl>
+    <w:lvl w:ilvl="2" w:tplc="04090005" w:tentative="1">
+      <w:start w:val="1"/>
+      <w:numFmt w:val="bullet"/>
+      <w:lvlText w:val=""/>
+      <w:lvlJc w:val="left"/>
+      <w:pPr>
+        <w:ind w:left="3240" w:hanging="360"/>
+      </w:pPr>
+      <w:rPr>
+        <w:rFonts w:ascii="Wingdings" w:hAnsi="Wingdings" w:hint="default"/>
+      </w:rPr>
+    </w:lvl>
+    <w:lvl w:ilvl="3" w:tplc="04090001" w:tentative="1">
+      <w:start w:val="1"/>
+      <w:numFmt w:val="bullet"/>
+      <w:lvlText w:val=""/>
+      <w:lvlJc w:val="left"/>
+      <w:pPr>
+        <w:ind w:left="3960" w:hanging="360"/>
+      </w:pPr>
+      <w:rPr>
+        <w:rFonts w:ascii="Symbol" w:hAnsi="Symbol" w:hint="default"/>
+      </w:rPr>
+    </w:lvl>
+    <w:lvl w:ilvl="4" w:tplc="04090003" w:tentative="1">
+      <w:start w:val="1"/>
+      <w:numFmt w:val="bullet"/>
+      <w:lvlText w:val="o"/>
+      <w:lvlJc w:val="left"/>
+      <w:pPr>
+        <w:ind w:left="4680" w:hanging="360"/>
+      </w:pPr>
+      <w:rPr>
+        <w:rFonts w:ascii="Courier New" w:hAnsi="Courier New" w:cs="Courier New" w:hint="default"/>
+      </w:rPr>
+    </w:lvl>
+    <w:lvl w:ilvl="5" w:tplc="04090005" w:tentative="1">
+      <w:start w:val="1"/>
+      <w:numFmt w:val="bullet"/>
+      <w:lvlText w:val=""/>
+      <w:lvlJc w:val="left"/>
+      <w:pPr>
+        <w:ind w:left="5400" w:hanging="360"/>
+      </w:pPr>
+      <w:rPr>
+        <w:rFonts w:ascii="Wingdings" w:hAnsi="Wingdings" w:hint="default"/>
+      </w:rPr>
+    </w:lvl>
+    <w:lvl w:ilvl="6" w:tplc="04090001" w:tentative="1">
+      <w:start w:val="1"/>
+      <w:numFmt w:val="bullet"/>
+      <w:lvlText w:val=""/>
+      <w:lvlJc w:val="left"/>
+      <w:pPr>
+        <w:ind w:left="6120" w:hanging="360"/>
+      </w:pPr>
+      <w:rPr>
+        <w:rFonts w:ascii="Symbol" w:hAnsi="Symbol" w:hint="default"/>
+      </w:rPr>
+    </w:lvl>
+    <w:lvl w:ilvl="7" w:tplc="04090003" w:tentative="1">
+      <w:start w:val="1"/>
+      <w:numFmt w:val="bullet"/>
+      <w:lvlText w:val="o"/>
+      <w:lvlJc w:val="left"/>
+      <w:pPr>
+        <w:ind w:left="6840" w:hanging="360"/>
+      </w:pPr>
+      <w:rPr>
+        <w:rFonts w:ascii="Courier New" w:hAnsi="Courier New" w:cs="Courier New" w:hint="default"/>
+      </w:rPr>
+    </w:lvl>
+    <w:lvl w:ilvl="8" w:tplc="04090005" w:tentative="1">
+      <w:start w:val="1"/>
+      <w:numFmt w:val="bullet"/>
+      <w:lvlText w:val=""/>
+      <w:lvlJc w:val="left"/>
+      <w:pPr>
+        <w:ind w:left="7560" w:hanging="360"/>
+      </w:pPr>
+      <w:rPr>
+        <w:rFonts w:ascii="Wingdings" w:hAnsi="Wingdings" w:hint="default"/>
+      </w:rPr>
+    </w:lvl>
+  </w:abstractNum>
+  <w:abstractNum w:abstractNumId="14" w15:restartNumberingAfterBreak="0">
+    <w:nsid w:val="4E6534B2"/>
+    <w:multiLevelType w:val="multilevel"/>
+    <w:tmpl w:val="42DEBACC"/>
+    <w:lvl w:ilvl="0">
+      <w:start w:val="1"/>
+      <w:numFmt w:val="decimal"/>
+      <w:lvlText w:val="%1."/>
+      <w:lvlJc w:val="left"/>
+      <w:pPr>
+        <w:ind w:left="360" w:hanging="360"/>
+      </w:pPr>
+      <w:rPr>
+        <w:rFonts w:hint="default"/>
+      </w:rPr>
+    </w:lvl>
+    <w:lvl w:ilvl="1">
+      <w:start w:val="1"/>
+      <w:numFmt w:val="bullet"/>
+      <w:lvlText w:val=""/>
+      <w:lvlJc w:val="left"/>
+      <w:pPr>
+        <w:ind w:left="720" w:hanging="360"/>
+      </w:pPr>
+      <w:rPr>
+        <w:rFonts w:ascii="Symbol" w:hAnsi="Symbol" w:hint="default"/>
+      </w:rPr>
+    </w:lvl>
+    <w:lvl w:ilvl="2">
+      <w:start w:val="1"/>
+      <w:numFmt w:val="decimal"/>
+      <w:lvlText w:val="%1.%2.%3."/>
+      <w:lvlJc w:val="left"/>
+      <w:pPr>
+        <w:ind w:left="1224" w:hanging="504"/>
+      </w:pPr>
+    </w:lvl>
+    <w:lvl w:ilvl="3">
+      <w:start w:val="1"/>
+      <w:numFmt w:val="decimal"/>
+      <w:lvlText w:val="%1.%2.%3.%4."/>
+      <w:lvlJc w:val="left"/>
+      <w:pPr>
+        <w:ind w:left="1728" w:hanging="648"/>
+      </w:pPr>
+    </w:lvl>
+    <w:lvl w:ilvl="4">
+      <w:start w:val="1"/>
+      <w:numFmt w:val="decimal"/>
+      <w:lvlText w:val="%1.%2.%3.%4.%5."/>
+      <w:lvlJc w:val="left"/>
+      <w:pPr>
+        <w:ind w:left="2232" w:hanging="792"/>
+      </w:pPr>
+    </w:lvl>
+    <w:lvl w:ilvl="5">
+      <w:start w:val="1"/>
+      <w:numFmt w:val="decimal"/>
+      <w:lvlText w:val="%1.%2.%3.%4.%5.%6."/>
+      <w:lvlJc w:val="left"/>
+      <w:pPr>
+        <w:ind w:left="2736" w:hanging="936"/>
+      </w:pPr>
+    </w:lvl>
+    <w:lvl w:ilvl="6">
+      <w:start w:val="1"/>
+      <w:numFmt w:val="decimal"/>
+      <w:lvlText w:val="%1.%2.%3.%4.%5.%6.%7."/>
+      <w:lvlJc w:val="left"/>
+      <w:pPr>
+        <w:ind w:left="3240" w:hanging="1080"/>
+      </w:pPr>
+    </w:lvl>
+    <w:lvl w:ilvl="7">
+      <w:start w:val="1"/>
+      <w:numFmt w:val="decimal"/>
+      <w:lvlText w:val="%1.%2.%3.%4.%5.%6.%7.%8."/>
+      <w:lvlJc w:val="left"/>
+      <w:pPr>
+        <w:ind w:left="3744" w:hanging="1224"/>
+      </w:pPr>
+    </w:lvl>
+    <w:lvl w:ilvl="8">
+      <w:start w:val="1"/>
+      <w:numFmt w:val="decimal"/>
+      <w:lvlText w:val="%1.%2.%3.%4.%5.%6.%7.%8.%9."/>
+      <w:lvlJc w:val="left"/>
+      <w:pPr>
+        <w:ind w:left="4320" w:hanging="1440"/>
+      </w:pPr>
+    </w:lvl>
+  </w:abstractNum>
+  <w:abstractNum w:abstractNumId="15" w15:restartNumberingAfterBreak="0">
+    <w:nsid w:val="51B147CA"/>
+    <w:multiLevelType w:val="hybridMultilevel"/>
+    <w:tmpl w:val="8F08874A"/>
+    <w:lvl w:ilvl="0" w:tplc="04090001">
+      <w:start w:val="1"/>
+      <w:numFmt w:val="bullet"/>
+      <w:lvlText w:val=""/>
+      <w:lvlJc w:val="left"/>
+      <w:pPr>
+        <w:ind w:left="2215" w:hanging="360"/>
+      </w:pPr>
+      <w:rPr>
+        <w:rFonts w:ascii="Symbol" w:hAnsi="Symbol" w:hint="default"/>
+      </w:rPr>
+    </w:lvl>
+    <w:lvl w:ilvl="1" w:tplc="04090003" w:tentative="1">
+      <w:start w:val="1"/>
+      <w:numFmt w:val="bullet"/>
+      <w:lvlText w:val="o"/>
+      <w:lvlJc w:val="left"/>
+      <w:pPr>
+        <w:ind w:left="2935" w:hanging="360"/>
+      </w:pPr>
+      <w:rPr>
+        <w:rFonts w:ascii="Courier New" w:hAnsi="Courier New" w:cs="Courier New" w:hint="default"/>
+      </w:rPr>
+    </w:lvl>
+    <w:lvl w:ilvl="2" w:tplc="04090005" w:tentative="1">
+      <w:start w:val="1"/>
+      <w:numFmt w:val="bullet"/>
+      <w:lvlText w:val=""/>
+      <w:lvlJc w:val="left"/>
+      <w:pPr>
+        <w:ind w:left="3655" w:hanging="360"/>
+      </w:pPr>
+      <w:rPr>
+        <w:rFonts w:ascii="Wingdings" w:hAnsi="Wingdings" w:hint="default"/>
+      </w:rPr>
+    </w:lvl>
+    <w:lvl w:ilvl="3" w:tplc="04090001" w:tentative="1">
+      <w:start w:val="1"/>
+      <w:numFmt w:val="bullet"/>
+      <w:lvlText w:val=""/>
+      <w:lvlJc w:val="left"/>
+      <w:pPr>
+        <w:ind w:left="4375" w:hanging="360"/>
+      </w:pPr>
+      <w:rPr>
+        <w:rFonts w:ascii="Symbol" w:hAnsi="Symbol" w:hint="default"/>
+      </w:rPr>
+    </w:lvl>
+    <w:lvl w:ilvl="4" w:tplc="04090003" w:tentative="1">
+      <w:start w:val="1"/>
+      <w:numFmt w:val="bullet"/>
+      <w:lvlText w:val="o"/>
+      <w:lvlJc w:val="left"/>
+      <w:pPr>
+        <w:ind w:left="5095" w:hanging="360"/>
+      </w:pPr>
+      <w:rPr>
+        <w:rFonts w:ascii="Courier New" w:hAnsi="Courier New" w:cs="Courier New" w:hint="default"/>
+      </w:rPr>
+    </w:lvl>
+    <w:lvl w:ilvl="5" w:tplc="04090005" w:tentative="1">
+      <w:start w:val="1"/>
+      <w:numFmt w:val="bullet"/>
+      <w:lvlText w:val=""/>
+      <w:lvlJc w:val="left"/>
+      <w:pPr>
+        <w:ind w:left="5815" w:hanging="360"/>
+      </w:pPr>
+      <w:rPr>
+        <w:rFonts w:ascii="Wingdings" w:hAnsi="Wingdings" w:hint="default"/>
+      </w:rPr>
+    </w:lvl>
+    <w:lvl w:ilvl="6" w:tplc="04090001" w:tentative="1">
+      <w:start w:val="1"/>
+      <w:numFmt w:val="bullet"/>
+      <w:lvlText w:val=""/>
+      <w:lvlJc w:val="left"/>
+      <w:pPr>
+        <w:ind w:left="6535" w:hanging="360"/>
+      </w:pPr>
+      <w:rPr>
+        <w:rFonts w:ascii="Symbol" w:hAnsi="Symbol" w:hint="default"/>
+      </w:rPr>
+    </w:lvl>
+    <w:lvl w:ilvl="7" w:tplc="04090003" w:tentative="1">
+      <w:start w:val="1"/>
+      <w:numFmt w:val="bullet"/>
+      <w:lvlText w:val="o"/>
+      <w:lvlJc w:val="left"/>
+      <w:pPr>
+        <w:ind w:left="7255" w:hanging="360"/>
+      </w:pPr>
+      <w:rPr>
+        <w:rFonts w:ascii="Courier New" w:hAnsi="Courier New" w:cs="Courier New" w:hint="default"/>
+      </w:rPr>
+    </w:lvl>
+    <w:lvl w:ilvl="8" w:tplc="04090005" w:tentative="1">
+      <w:start w:val="1"/>
+      <w:numFmt w:val="bullet"/>
+      <w:lvlText w:val=""/>
+      <w:lvlJc w:val="left"/>
+      <w:pPr>
+        <w:ind w:left="7975" w:hanging="360"/>
+      </w:pPr>
+      <w:rPr>
+        <w:rFonts w:ascii="Wingdings" w:hAnsi="Wingdings" w:hint="default"/>
+      </w:rPr>
+    </w:lvl>
+  </w:abstractNum>
+  <w:abstractNum w:abstractNumId="16" w15:restartNumberingAfterBreak="0">
+    <w:nsid w:val="69716097"/>
+    <w:multiLevelType w:val="multilevel"/>
+    <w:tmpl w:val="4F3E722A"/>
+    <w:lvl w:ilvl="0">
+      <w:start w:val="1"/>
+      <w:numFmt w:val="decimal"/>
+      <w:lvlText w:val="%1."/>
+      <w:lvlJc w:val="left"/>
+      <w:pPr>
+        <w:ind w:left="360" w:hanging="360"/>
+      </w:pPr>
+    </w:lvl>
+    <w:lvl w:ilvl="1">
+      <w:start w:val="1"/>
+      <w:numFmt w:val="bullet"/>
+      <w:lvlText w:val=""/>
+      <w:lvlJc w:val="left"/>
+      <w:pPr>
+        <w:ind w:left="720" w:hanging="360"/>
+      </w:pPr>
+      <w:rPr>
+        <w:rFonts w:ascii="Symbol" w:hAnsi="Symbol" w:hint="default"/>
+      </w:rPr>
+    </w:lvl>
+    <w:lvl w:ilvl="2">
+      <w:start w:val="1"/>
+      <w:numFmt w:val="decimal"/>
+      <w:lvlText w:val="%1.%2.%3."/>
+      <w:lvlJc w:val="left"/>
+      <w:pPr>
+        <w:ind w:left="1224" w:hanging="504"/>
+      </w:pPr>
+    </w:lvl>
+    <w:lvl w:ilvl="3">
+      <w:start w:val="1"/>
+      <w:numFmt w:val="bullet"/>
+      <w:lvlText w:val=""/>
+      <w:lvlJc w:val="left"/>
+      <w:pPr>
+        <w:ind w:left="1440" w:hanging="360"/>
+      </w:pPr>
+      <w:rPr>
+        <w:rFonts w:ascii="Symbol" w:hAnsi="Symbol" w:hint="default"/>
+      </w:rPr>
+    </w:lvl>
+    <w:lvl w:ilvl="4">
+      <w:start w:val="1"/>
+      <w:numFmt w:val="decimal"/>
+      <w:lvlText w:val="%1.%2.%3.%4.%5."/>
+      <w:lvlJc w:val="left"/>
+      <w:pPr>
+        <w:ind w:left="2232" w:hanging="792"/>
+      </w:pPr>
+    </w:lvl>
+    <w:lvl w:ilvl="5">
+      <w:start w:val="1"/>
+      <w:numFmt w:val="decimal"/>
+      <w:lvlText w:val="%1.%2.%3.%4.%5.%6."/>
+      <w:lvlJc w:val="left"/>
+      <w:pPr>
+        <w:ind w:left="2736" w:hanging="936"/>
+      </w:pPr>
+    </w:lvl>
+    <w:lvl w:ilvl="6">
+      <w:start w:val="1"/>
+      <w:numFmt w:val="decimal"/>
+      <w:lvlText w:val="%1.%2.%3.%4.%5.%6.%7."/>
+      <w:lvlJc w:val="left"/>
+      <w:pPr>
+        <w:ind w:left="3240" w:hanging="1080"/>
+      </w:pPr>
+    </w:lvl>
+    <w:lvl w:ilvl="7">
+      <w:start w:val="1"/>
+      <w:numFmt w:val="decimal"/>
+      <w:lvlText w:val="%1.%2.%3.%4.%5.%6.%7.%8."/>
+      <w:lvlJc w:val="left"/>
+      <w:pPr>
+        <w:ind w:left="3744" w:hanging="1224"/>
+      </w:pPr>
+    </w:lvl>
+    <w:lvl w:ilvl="8">
+      <w:start w:val="1"/>
+      <w:numFmt w:val="decimal"/>
+      <w:lvlText w:val="%1.%2.%3.%4.%5.%6.%7.%8.%9."/>
+      <w:lvlJc w:val="left"/>
+      <w:pPr>
+        <w:ind w:left="4320" w:hanging="1440"/>
+      </w:pPr>
+    </w:lvl>
+  </w:abstractNum>
+  <w:abstractNum w:abstractNumId="17" w15:restartNumberingAfterBreak="0">
+    <w:nsid w:val="6C7503B8"/>
+    <w:multiLevelType w:val="multilevel"/>
+    <w:tmpl w:val="4E58E6AE"/>
+    <w:lvl w:ilvl="0">
+      <w:start w:val="1"/>
+      <w:numFmt w:val="decimal"/>
+      <w:lvlText w:val="%1."/>
+      <w:lvlJc w:val="left"/>
+      <w:pPr>
+        <w:ind w:left="720" w:hanging="360"/>
+      </w:pPr>
+    </w:lvl>
+    <w:lvl w:ilvl="1">
+      <w:start w:val="1"/>
+      <w:numFmt w:val="decimal"/>
+      <w:isLgl/>
+      <w:lvlText w:val="%1.%2"/>
+      <w:lvlJc w:val="left"/>
+      <w:pPr>
+        <w:ind w:left="1080" w:hanging="360"/>
+      </w:pPr>
+      <w:rPr>
+        <w:rFonts w:hint="default"/>
+      </w:rPr>
+    </w:lvl>
+    <w:lvl w:ilvl="2">
+      <w:start w:val="1"/>
+      <w:numFmt w:val="decimal"/>
+      <w:isLgl/>
+      <w:lvlText w:val="%1.%2.%3"/>
+      <w:lvlJc w:val="left"/>
+      <w:pPr>
+        <w:ind w:left="1800" w:hanging="720"/>
+      </w:pPr>
+      <w:rPr>
+        <w:rFonts w:hint="default"/>
+      </w:rPr>
+    </w:lvl>
+    <w:lvl w:ilvl="3">
+      <w:start w:val="1"/>
+      <w:numFmt w:val="decimal"/>
+      <w:isLgl/>
+      <w:lvlText w:val="%1.%2.%3.%4"/>
+      <w:lvlJc w:val="left"/>
+      <w:pPr>
+        <w:ind w:left="2160" w:hanging="720"/>
+      </w:pPr>
+      <w:rPr>
+        <w:rFonts w:hint="default"/>
+      </w:rPr>
+    </w:lvl>
+    <w:lvl w:ilvl="4">
+      <w:start w:val="1"/>
+      <w:numFmt w:val="decimal"/>
+      <w:isLgl/>
+      <w:lvlText w:val="%1.%2.%3.%4.%5"/>
+      <w:lvlJc w:val="left"/>
+      <w:pPr>
+        <w:ind w:left="2880" w:hanging="1080"/>
+      </w:pPr>
+      <w:rPr>
+        <w:rFonts w:hint="default"/>
+      </w:rPr>
+    </w:lvl>
+    <w:lvl w:ilvl="5">
+      <w:start w:val="1"/>
+      <w:numFmt w:val="decimal"/>
+      <w:isLgl/>
+      <w:lvlText w:val="%1.%2.%3.%4.%5.%6"/>
+      <w:lvlJc w:val="left"/>
+      <w:pPr>
+        <w:ind w:left="3240" w:hanging="1080"/>
+      </w:pPr>
+      <w:rPr>
+        <w:rFonts w:hint="default"/>
+      </w:rPr>
+    </w:lvl>
+    <w:lvl w:ilvl="6">
+      <w:start w:val="1"/>
+      <w:numFmt w:val="decimal"/>
+      <w:isLgl/>
+      <w:lvlText w:val="%1.%2.%3.%4.%5.%6.%7"/>
+      <w:lvlJc w:val="left"/>
+      <w:pPr>
+        <w:ind w:left="3960" w:hanging="1440"/>
+      </w:pPr>
+      <w:rPr>
+        <w:rFonts w:hint="default"/>
+      </w:rPr>
+    </w:lvl>
+    <w:lvl w:ilvl="7">
+      <w:start w:val="1"/>
+      <w:numFmt w:val="decimal"/>
+      <w:isLgl/>
+      <w:lvlText w:val="%1.%2.%3.%4.%5.%6.%7.%8"/>
+      <w:lvlJc w:val="left"/>
+      <w:pPr>
+        <w:ind w:left="4320" w:hanging="1440"/>
+      </w:pPr>
+      <w:rPr>
+        <w:rFonts w:hint="default"/>
+      </w:rPr>
+    </w:lvl>
+    <w:lvl w:ilvl="8">
+      <w:start w:val="1"/>
+      <w:numFmt w:val="decimal"/>
+      <w:isLgl/>
+      <w:lvlText w:val="%1.%2.%3.%4.%5.%6.%7.%8.%9"/>
+      <w:lvlJc w:val="left"/>
+      <w:pPr>
+        <w:ind w:left="4680" w:hanging="1440"/>
+      </w:pPr>
+      <w:rPr>
+        <w:rFonts w:hint="default"/>
+      </w:rPr>
     </w:lvl>
   </w:abstractNum>
   <w:num w:numId="1" w16cid:durableId="1894849362">
@@ -1635,19 +2625,52 @@
     <w:abstractNumId w:val="1"/>
   </w:num>
   <w:num w:numId="3" w16cid:durableId="1409115199">
-    <w:abstractNumId w:val="4"/>
+    <w:abstractNumId w:val="6"/>
   </w:num>
   <w:num w:numId="4" w16cid:durableId="1944147520">
     <w:abstractNumId w:val="3"/>
   </w:num>
   <w:num w:numId="5" w16cid:durableId="1650859432">
-    <w:abstractNumId w:val="6"/>
+    <w:abstractNumId w:val="12"/>
   </w:num>
   <w:num w:numId="6" w16cid:durableId="1017929350">
-    <w:abstractNumId w:val="5"/>
+    <w:abstractNumId w:val="9"/>
   </w:num>
   <w:num w:numId="7" w16cid:durableId="1779789642">
     <w:abstractNumId w:val="0"/>
+  </w:num>
+  <w:num w:numId="8" w16cid:durableId="1229880305">
+    <w:abstractNumId w:val="4"/>
+  </w:num>
+  <w:num w:numId="9" w16cid:durableId="1988582143">
+    <w:abstractNumId w:val="10"/>
+  </w:num>
+  <w:num w:numId="10" w16cid:durableId="51004355">
+    <w:abstractNumId w:val="14"/>
+  </w:num>
+  <w:num w:numId="11" w16cid:durableId="994844359">
+    <w:abstractNumId w:val="17"/>
+  </w:num>
+  <w:num w:numId="12" w16cid:durableId="1051227980">
+    <w:abstractNumId w:val="7"/>
+  </w:num>
+  <w:num w:numId="13" w16cid:durableId="517545649">
+    <w:abstractNumId w:val="5"/>
+  </w:num>
+  <w:num w:numId="14" w16cid:durableId="1388340414">
+    <w:abstractNumId w:val="16"/>
+  </w:num>
+  <w:num w:numId="15" w16cid:durableId="409931464">
+    <w:abstractNumId w:val="11"/>
+  </w:num>
+  <w:num w:numId="16" w16cid:durableId="761336583">
+    <w:abstractNumId w:val="8"/>
+  </w:num>
+  <w:num w:numId="17" w16cid:durableId="649748721">
+    <w:abstractNumId w:val="15"/>
+  </w:num>
+  <w:num w:numId="18" w16cid:durableId="2025588714">
+    <w:abstractNumId w:val="13"/>
   </w:num>
 </w:numbering>
 </file>
@@ -2050,7 +3073,7 @@
   <w:style w:type="paragraph" w:default="1" w:styleId="Normal">
     <w:name w:val="Normal"/>
     <w:qFormat/>
-    <w:rsid w:val="00FB3025"/>
+    <w:rsid w:val="0040253C"/>
   </w:style>
   <w:style w:type="paragraph" w:styleId="Heading1">
     <w:name w:val="heading 1"/>
@@ -2098,7 +3121,6 @@
   <w:style w:type="character" w:default="1" w:styleId="DefaultParagraphFont">
     <w:name w:val="Default Paragraph Font"/>
     <w:uiPriority w:val="1"/>
-    <w:semiHidden/>
     <w:unhideWhenUsed/>
   </w:style>
   <w:style w:type="table" w:default="1" w:styleId="TableNormal">
@@ -2189,6 +3211,22 @@
       <w:color w:val="2F5496" w:themeColor="accent1" w:themeShade="BF"/>
       <w:sz w:val="26"/>
       <w:szCs w:val="26"/>
+    </w:rPr>
+  </w:style>
+  <w:style w:type="paragraph" w:styleId="NormalWeb">
+    <w:name w:val="Normal (Web)"/>
+    <w:basedOn w:val="Normal"/>
+    <w:uiPriority w:val="99"/>
+    <w:semiHidden/>
+    <w:unhideWhenUsed/>
+    <w:rsid w:val="007834DF"/>
+    <w:pPr>
+      <w:spacing w:before="100" w:beforeAutospacing="1" w:after="100" w:afterAutospacing="1" w:line="240" w:lineRule="auto"/>
+    </w:pPr>
+    <w:rPr>
+      <w:rFonts w:ascii="Times New Roman" w:eastAsia="Times New Roman" w:hAnsi="Times New Roman" w:cs="Times New Roman"/>
+      <w:sz w:val="24"/>
+      <w:szCs w:val="24"/>
     </w:rPr>
   </w:style>
 </w:styles>

</xml_diff>